<commit_message>
Correção da descrição do algorítmo
</commit_message>
<xml_diff>
--- a/T1/Algorítmo de Ordenação Externa - Eduardo Mueller Nedel e Pedro Henrique Vestena Rossato.docx
+++ b/T1/Algorítmo de Ordenação Externa - Eduardo Mueller Nedel e Pedro Henrique Vestena Rossato.docx
@@ -19,6 +19,7 @@
           <w:color w:val="000000"/>
           <w:sz w:val="36"/>
           <w:szCs w:val="32"/>
+          <w:u w:val="single"/>
         </w:rPr>
       </w:pPr>
       <w:r>
@@ -29,6 +30,24 @@
         </w:rPr>
         <w:t>Algoritmo de Ordenação Externa</w:t>
       </w:r>
+      <w:r>
+        <w:rPr>
+          <w:b/>
+          <w:sz w:val="36"/>
+          <w:szCs w:val="32"/>
+        </w:rPr>
+        <w:t xml:space="preserve"> de </w:t>
+      </w:r>
+      <w:proofErr w:type="spellStart"/>
+      <w:r>
+        <w:rPr>
+          <w:b/>
+          <w:sz w:val="36"/>
+          <w:szCs w:val="32"/>
+        </w:rPr>
+        <w:t>Strings</w:t>
+      </w:r>
+      <w:proofErr w:type="spellEnd"/>
     </w:p>
     <w:p>
       <w:pPr>
@@ -159,7 +178,19 @@
         <w:rPr>
           <w:sz w:val="28"/>
         </w:rPr>
-        <w:t>O algoritmo consiste em uma ordenação externa, ele foi implementando pensando que o usuário tem um limite de memória, sendo assim, o algoritmo irá tentar trabalhar com esta.</w:t>
+        <w:t>O algoritmo consiste em uma ordenação externa</w:t>
+      </w:r>
+      <w:r>
+        <w:rPr>
+          <w:sz w:val="28"/>
+        </w:rPr>
+        <w:t xml:space="preserve"> de palavras</w:t>
+      </w:r>
+      <w:r>
+        <w:rPr>
+          <w:sz w:val="28"/>
+        </w:rPr>
+        <w:t>, ele foi implementando pensando que o usuário tem um limite de memória, sendo assim, o algoritmo irá tentar trabalhar com esta.</w:t>
       </w:r>
       <w:r>
         <w:rPr>
@@ -184,6 +215,12 @@
           <w:sz w:val="28"/>
         </w:rPr>
         <w:t xml:space="preserve"> ser feita de modo “rápido” mesmo com pouca memória RAM disponível, o que é um facilitador para empresas que utilizam de computadores antigos.</w:t>
+      </w:r>
+      <w:r>
+        <w:rPr>
+          <w:sz w:val="28"/>
+        </w:rPr>
+        <w:tab/>
       </w:r>
     </w:p>
     <w:p>
@@ -259,28 +296,8 @@
           <w:sz w:val="28"/>
         </w:rPr>
       </w:pPr>
-      <w:r>
-        <w:rPr>
-          <w:sz w:val="28"/>
-        </w:rPr>
-        <w:t>Falamos do algoritmo. Não esqueça das referências abaixo sobre fontes de onde tirou as informações. Olhe os exemplos.</w:t>
-      </w:r>
-    </w:p>
-    <w:p>
-      <w:pPr>
-        <w:pBdr>
-          <w:top w:val="nil"/>
-          <w:left w:val="nil"/>
-          <w:bottom w:val="nil"/>
-          <w:right w:val="nil"/>
-          <w:between w:val="nil"/>
-        </w:pBdr>
-        <w:spacing w:before="119"/>
-        <w:jc w:val="both"/>
-        <w:rPr>
-          <w:sz w:val="28"/>
-        </w:rPr>
-      </w:pPr>
+      <w:bookmarkStart w:id="0" w:name="_GoBack"/>
+      <w:bookmarkEnd w:id="0"/>
       <w:r>
         <w:rPr>
           <w:sz w:val="28"/>
@@ -722,26 +739,26 @@
         <w:rPr>
           <w:sz w:val="28"/>
         </w:rPr>
-        <w:t xml:space="preserve"> (outros arquivos com </w:t>
+        <w:t xml:space="preserve"> (outros arquivos com no máximo x bits, digitados pelo usuário)</w:t>
+      </w:r>
+      <w:r>
+        <w:rPr>
+          <w:sz w:val="28"/>
+        </w:rPr>
+        <w:t>.</w:t>
+      </w:r>
+      <w:r>
+        <w:rPr>
+          <w:sz w:val="28"/>
+        </w:rPr>
+        <w:t xml:space="preserve"> Ele será separado usando um loop (até que o ponteiro do arquivo chegue ao fim deste) que irá pegando as palavras, armazenando na memória e as escrevendo, já em ordem de dicionário, em novos arquivos quando a memória quase </w:t>
       </w:r>
       <w:r>
         <w:rPr>
           <w:sz w:val="28"/>
         </w:rPr>
         <w:lastRenderedPageBreak/>
-        <w:t>no máximo x bits, digitados pelo usuário)</w:t>
-      </w:r>
-      <w:r>
-        <w:rPr>
-          <w:sz w:val="28"/>
-        </w:rPr>
-        <w:t>.</w:t>
-      </w:r>
-      <w:r>
-        <w:rPr>
-          <w:sz w:val="28"/>
-        </w:rPr>
-        <w:t xml:space="preserve"> Ele será separado usando um loop (até que o ponteiro do arquivo chegue ao fim deste) que irá pegando as palavras, armazenando na memória e as escrevendo, já em ordem de dicionário, em novos arquivos quando a memória quase estourar. Após isso, será verificado se o vector tem alguma palavra, e se tiver, esta será adicionada em arquivos.</w:t>
+        <w:t>estourar. Após isso, será verificado se o vector tem alguma palavra, e se tiver, esta será adicionada em arquivos.</w:t>
       </w:r>
     </w:p>
     <w:p>
@@ -837,8 +854,6 @@
         </w:rPr>
         <w:t>Aplicações</w:t>
       </w:r>
-      <w:bookmarkStart w:id="0" w:name="_GoBack"/>
-      <w:bookmarkEnd w:id="0"/>
     </w:p>
     <w:p>
       <w:pPr>

</xml_diff>